<commit_message>
Documentation progress. CardMovementHandler WIP.
</commit_message>
<xml_diff>
--- a/Assets/Documentation/GameState Documentation.docx
+++ b/Assets/Documentation/GameState Documentation.docx
@@ -6,11 +6,9 @@
       <w:pPr>
         <w:pStyle w:val="Heading1"/>
       </w:pPr>
-      <w:proofErr w:type="spellStart"/>
       <w:r>
         <w:t>GameState.CS</w:t>
       </w:r>
-      <w:proofErr w:type="spellEnd"/>
     </w:p>
     <w:p>
       <w:pPr>
@@ -34,18 +32,8 @@
         </w:rPr>
         <w:t xml:space="preserve">Serialized </w:t>
       </w:r>
-      <w:proofErr w:type="spellStart"/>
-      <w:proofErr w:type="gramStart"/>
-      <w:r>
-        <w:t>baseHandSize</w:t>
-      </w:r>
-      <w:proofErr w:type="spellEnd"/>
-      <w:r>
-        <w:t xml:space="preserve"> :</w:t>
-      </w:r>
-      <w:proofErr w:type="gramEnd"/>
-      <w:r>
-        <w:t xml:space="preserve"> </w:t>
+      <w:r>
+        <w:t xml:space="preserve">baseHandSize : </w:t>
       </w:r>
       <w:r>
         <w:rPr>
@@ -62,6 +50,9 @@
       <w:r>
         <w:t>Number of cards in hand each player starts with and number of cards in hand that each player refills up to</w:t>
       </w:r>
+      <w:r>
+        <w:t>.</w:t>
+      </w:r>
     </w:p>
     <w:p>
       <w:pPr>
@@ -78,20 +69,7 @@
         <w:t>Serialized</w:t>
       </w:r>
       <w:r>
-        <w:t xml:space="preserve"> </w:t>
-      </w:r>
-      <w:proofErr w:type="spellStart"/>
-      <w:proofErr w:type="gramStart"/>
-      <w:r>
-        <w:t>initialAttacker</w:t>
-      </w:r>
-      <w:proofErr w:type="spellEnd"/>
-      <w:r>
-        <w:t xml:space="preserve"> :</w:t>
-      </w:r>
-      <w:proofErr w:type="gramEnd"/>
-      <w:r>
-        <w:t xml:space="preserve"> </w:t>
+        <w:t xml:space="preserve"> initialAttacker : </w:t>
       </w:r>
       <w:r>
         <w:rPr>
@@ -108,6 +86,9 @@
       <w:r>
         <w:t>Number of the player to the right of the first player to attack in a game</w:t>
       </w:r>
+      <w:r>
+        <w:t>.</w:t>
+      </w:r>
     </w:p>
     <w:p>
       <w:pPr>
@@ -128,20 +109,7 @@
         <w:t>Private</w:t>
       </w:r>
       <w:r>
-        <w:t xml:space="preserve"> </w:t>
-      </w:r>
-      <w:proofErr w:type="spellStart"/>
-      <w:proofErr w:type="gramStart"/>
-      <w:r>
-        <w:t>currentDefender</w:t>
-      </w:r>
-      <w:proofErr w:type="spellEnd"/>
-      <w:r>
-        <w:t xml:space="preserve"> :</w:t>
-      </w:r>
-      <w:proofErr w:type="gramEnd"/>
-      <w:r>
-        <w:t xml:space="preserve"> </w:t>
+        <w:t xml:space="preserve"> currentDefender : </w:t>
       </w:r>
       <w:r>
         <w:rPr>
@@ -156,6 +124,9 @@
         <w:tab/>
         <w:t>Number of the player that is defending this turn</w:t>
       </w:r>
+      <w:r>
+        <w:t>.</w:t>
+      </w:r>
     </w:p>
     <w:p>
       <w:pPr>
@@ -176,20 +147,7 @@
         <w:t>Private</w:t>
       </w:r>
       <w:r>
-        <w:t xml:space="preserve"> </w:t>
-      </w:r>
-      <w:proofErr w:type="spellStart"/>
-      <w:proofErr w:type="gramStart"/>
-      <w:r>
-        <w:t>currentAttacker</w:t>
-      </w:r>
-      <w:proofErr w:type="spellEnd"/>
-      <w:r>
-        <w:t xml:space="preserve"> :</w:t>
-      </w:r>
-      <w:proofErr w:type="gramEnd"/>
-      <w:r>
-        <w:t xml:space="preserve"> </w:t>
+        <w:t xml:space="preserve"> currentAttacker : </w:t>
       </w:r>
       <w:r>
         <w:rPr>
@@ -204,6 +162,9 @@
         <w:tab/>
         <w:t>Number of the player that is attacking this turn</w:t>
       </w:r>
+      <w:r>
+        <w:t>.</w:t>
+      </w:r>
     </w:p>
     <w:p>
       <w:pPr>
@@ -224,20 +185,7 @@
         <w:t>Private</w:t>
       </w:r>
       <w:r>
-        <w:t xml:space="preserve"> </w:t>
-      </w:r>
-      <w:proofErr w:type="spellStart"/>
-      <w:proofErr w:type="gramStart"/>
-      <w:r>
-        <w:t>trumpSuit</w:t>
-      </w:r>
-      <w:proofErr w:type="spellEnd"/>
-      <w:r>
-        <w:t xml:space="preserve"> :</w:t>
-      </w:r>
-      <w:proofErr w:type="gramEnd"/>
-      <w:r>
-        <w:t xml:space="preserve"> </w:t>
+        <w:t xml:space="preserve"> trumpSuit : </w:t>
       </w:r>
       <w:r>
         <w:rPr>
@@ -268,18 +216,10 @@
         <w:t>Private</w:t>
       </w:r>
       <w:r>
-        <w:t xml:space="preserve"> </w:t>
-      </w:r>
-      <w:proofErr w:type="gramStart"/>
-      <w:r>
-        <w:t>players</w:t>
-      </w:r>
-      <w:r>
-        <w:t xml:space="preserve"> :</w:t>
-      </w:r>
-      <w:proofErr w:type="gramEnd"/>
-      <w:r>
-        <w:t xml:space="preserve"> </w:t>
+        <w:t xml:space="preserve"> players</w:t>
+      </w:r>
+      <w:r>
+        <w:t xml:space="preserve"> : </w:t>
       </w:r>
       <w:r>
         <w:rPr>
@@ -294,6 +234,9 @@
         <w:tab/>
         <w:t>Array containing all the players in this game</w:t>
       </w:r>
+      <w:r>
+        <w:t>.</w:t>
+      </w:r>
     </w:p>
     <w:p>
       <w:pPr>
@@ -314,15 +257,7 @@
         <w:t>Private</w:t>
       </w:r>
       <w:r>
-        <w:t xml:space="preserve"> </w:t>
-      </w:r>
-      <w:proofErr w:type="gramStart"/>
-      <w:r>
-        <w:t>deck :</w:t>
-      </w:r>
-      <w:proofErr w:type="gramEnd"/>
-      <w:r>
-        <w:t xml:space="preserve"> </w:t>
+        <w:t xml:space="preserve"> deck : </w:t>
       </w:r>
       <w:r>
         <w:rPr>
@@ -335,13 +270,11 @@
     <w:p>
       <w:r>
         <w:tab/>
-        <w:t xml:space="preserve">Reference to the deck </w:t>
-      </w:r>
-      <w:proofErr w:type="spellStart"/>
-      <w:r>
-        <w:t>gameobject</w:t>
-      </w:r>
-      <w:proofErr w:type="spellEnd"/>
+        <w:t>Reference to the deck gameobject</w:t>
+      </w:r>
+      <w:r>
+        <w:t>.</w:t>
+      </w:r>
     </w:p>
     <w:p>
       <w:pPr>
@@ -362,15 +295,7 @@
         <w:t>Private</w:t>
       </w:r>
       <w:r>
-        <w:t xml:space="preserve"> </w:t>
-      </w:r>
-      <w:proofErr w:type="gramStart"/>
-      <w:r>
-        <w:t>board :</w:t>
-      </w:r>
-      <w:proofErr w:type="gramEnd"/>
-      <w:r>
-        <w:t xml:space="preserve"> </w:t>
+        <w:t xml:space="preserve"> board : </w:t>
       </w:r>
       <w:r>
         <w:rPr>
@@ -383,13 +308,11 @@
     <w:p>
       <w:r>
         <w:tab/>
-        <w:t xml:space="preserve">Reference to the board </w:t>
-      </w:r>
-      <w:proofErr w:type="spellStart"/>
-      <w:r>
-        <w:t>gameobject</w:t>
-      </w:r>
-      <w:proofErr w:type="spellEnd"/>
+        <w:t>Reference to the board gameobject</w:t>
+      </w:r>
+      <w:r>
+        <w:t>.</w:t>
+      </w:r>
     </w:p>
     <w:p>
       <w:pPr>
@@ -410,20 +333,7 @@
         <w:t>Private</w:t>
       </w:r>
       <w:r>
-        <w:t xml:space="preserve"> </w:t>
-      </w:r>
-      <w:proofErr w:type="spellStart"/>
-      <w:proofErr w:type="gramStart"/>
-      <w:r>
-        <w:t>defenseSuccessful</w:t>
-      </w:r>
-      <w:proofErr w:type="spellEnd"/>
-      <w:r>
-        <w:t xml:space="preserve"> :</w:t>
-      </w:r>
-      <w:proofErr w:type="gramEnd"/>
-      <w:r>
-        <w:t xml:space="preserve"> </w:t>
+        <w:t xml:space="preserve"> defenseSuccessful : </w:t>
       </w:r>
       <w:r>
         <w:rPr>
@@ -436,13 +346,11 @@
     <w:p>
       <w:r>
         <w:tab/>
-        <w:t xml:space="preserve">Property to keep track whether defense was successful this </w:t>
-      </w:r>
-      <w:proofErr w:type="gramStart"/>
-      <w:r>
-        <w:t>turn</w:t>
-      </w:r>
-      <w:proofErr w:type="gramEnd"/>
+        <w:t>Property to keep track whether defense was successful this turn</w:t>
+      </w:r>
+      <w:r>
+        <w:t>.</w:t>
+      </w:r>
     </w:p>
     <w:p>
       <w:pPr>
@@ -463,20 +371,7 @@
         <w:t>Private</w:t>
       </w:r>
       <w:r>
-        <w:t xml:space="preserve"> </w:t>
-      </w:r>
-      <w:proofErr w:type="spellStart"/>
-      <w:proofErr w:type="gramStart"/>
-      <w:r>
-        <w:t>humanPlayer</w:t>
-      </w:r>
-      <w:proofErr w:type="spellEnd"/>
-      <w:r>
-        <w:t xml:space="preserve"> :</w:t>
-      </w:r>
-      <w:proofErr w:type="gramEnd"/>
-      <w:r>
-        <w:t xml:space="preserve"> </w:t>
+        <w:t xml:space="preserve"> humanPlayer : </w:t>
       </w:r>
       <w:r>
         <w:rPr>
@@ -489,13 +384,11 @@
     <w:p>
       <w:r>
         <w:tab/>
-        <w:t xml:space="preserve">Reference to </w:t>
-      </w:r>
-      <w:proofErr w:type="gramStart"/>
-      <w:r>
-        <w:t>which player is not controlled by an AI</w:t>
-      </w:r>
-      <w:proofErr w:type="gramEnd"/>
+        <w:t>Reference to which player is not controlled by an AI</w:t>
+      </w:r>
+      <w:r>
+        <w:t>.</w:t>
+      </w:r>
     </w:p>
     <w:p>
       <w:pPr>
@@ -516,22 +409,8 @@
         <w:t>Private</w:t>
       </w:r>
       <w:r>
-        <w:t xml:space="preserve"> </w:t>
-      </w:r>
-      <w:proofErr w:type="spellStart"/>
-      <w:proofErr w:type="gramStart"/>
-      <w:r>
-        <w:t>endGameHandler</w:t>
-      </w:r>
-      <w:proofErr w:type="spellEnd"/>
-      <w:r>
-        <w:t xml:space="preserve"> :</w:t>
-      </w:r>
-      <w:proofErr w:type="gramEnd"/>
-      <w:r>
-        <w:t xml:space="preserve"> </w:t>
-      </w:r>
-      <w:proofErr w:type="spellStart"/>
+        <w:t xml:space="preserve"> endGameHandler : </w:t>
+      </w:r>
       <w:r>
         <w:rPr>
           <w:i/>
@@ -539,26 +418,15 @@
         </w:rPr>
         <w:t>EndGameHandler</w:t>
       </w:r>
-      <w:proofErr w:type="spellEnd"/>
-    </w:p>
-    <w:p>
-      <w:r>
-        <w:tab/>
-        <w:t xml:space="preserve">Reference to the </w:t>
-      </w:r>
-      <w:proofErr w:type="spellStart"/>
-      <w:r>
-        <w:t>endGameHandler</w:t>
-      </w:r>
-      <w:proofErr w:type="spellEnd"/>
-      <w:r>
-        <w:t xml:space="preserve"> </w:t>
-      </w:r>
-      <w:proofErr w:type="spellStart"/>
-      <w:r>
-        <w:t>gameobject</w:t>
-      </w:r>
-      <w:proofErr w:type="spellEnd"/>
+    </w:p>
+    <w:p>
+      <w:r>
+        <w:tab/>
+        <w:t>Reference to the endGameHandler gameobject</w:t>
+      </w:r>
+      <w:r>
+        <w:t>.</w:t>
+      </w:r>
     </w:p>
     <w:p>
       <w:pPr>
@@ -582,15 +450,10 @@
     <w:p>
       <w:r>
         <w:tab/>
-        <w:t xml:space="preserve">Initializes the players, deck, board, and </w:t>
-      </w:r>
-      <w:proofErr w:type="spellStart"/>
-      <w:r>
-        <w:t>endGameHandler</w:t>
-      </w:r>
-      <w:proofErr w:type="spellEnd"/>
-      <w:r>
-        <w:t xml:space="preserve"> properties</w:t>
+        <w:t>Initializes the players, deck, board, and endGameHandler properties</w:t>
+      </w:r>
+      <w:r>
+        <w:t>.</w:t>
       </w:r>
     </w:p>
     <w:p>
@@ -605,15 +468,10 @@
     <w:p>
       <w:r>
         <w:tab/>
-        <w:t xml:space="preserve">Runs </w:t>
-      </w:r>
-      <w:proofErr w:type="spellStart"/>
-      <w:r>
-        <w:t>StartGame</w:t>
-      </w:r>
-      <w:proofErr w:type="spellEnd"/>
-      <w:r>
-        <w:t xml:space="preserve"> to set up initial game state</w:t>
+        <w:t>Runs StartGame to set up initial game state</w:t>
+      </w:r>
+      <w:r>
+        <w:t>.</w:t>
       </w:r>
     </w:p>
     <w:p>
@@ -640,13 +498,8 @@
         <w:t>Private</w:t>
       </w:r>
       <w:r>
-        <w:t xml:space="preserve"> </w:t>
-      </w:r>
-      <w:proofErr w:type="spellStart"/>
-      <w:r>
-        <w:t>SetTrumpSuit</w:t>
-      </w:r>
-      <w:proofErr w:type="spellEnd"/>
+        <w:t xml:space="preserve"> SetTrumpSuit</w:t>
+      </w:r>
     </w:p>
     <w:p>
       <w:pPr>
@@ -673,85 +526,1071 @@
       <w:r>
         <w:tab/>
       </w:r>
-      <w:proofErr w:type="gramStart"/>
       <w:r>
         <w:rPr>
           <w:i w:val="0"/>
           <w:iCs w:val="0"/>
         </w:rPr>
-        <w:t>suit :</w:t>
-      </w:r>
-      <w:proofErr w:type="gramEnd"/>
-      <w:r>
+        <w:t xml:space="preserve">suit : </w:t>
+      </w:r>
+      <w:r>
+        <w:t>Suit</w:t>
+      </w:r>
+    </w:p>
+    <w:p>
+      <w:r>
+        <w:tab/>
+      </w:r>
+      <w:r>
+        <w:tab/>
+      </w:r>
+      <w:r>
+        <w:tab/>
+        <w:t>The Suit that trumpSuit will be set t</w:t>
+      </w:r>
+      <w:r>
+        <w:t>o.</w:t>
+      </w:r>
+    </w:p>
+    <w:p>
+      <w:pPr>
+        <w:pStyle w:val="Heading3"/>
+      </w:pPr>
+      <w:r>
+        <w:tab/>
+      </w:r>
+      <w:r>
+        <w:tab/>
+        <w:t>Return: None</w:t>
+      </w:r>
+    </w:p>
+    <w:p>
+      <w:pPr>
+        <w:pStyle w:val="Heading2"/>
+      </w:pPr>
+      <w:r>
+        <w:tab/>
+      </w:r>
+      <w:r>
+        <w:rPr>
+          <w:b/>
+          <w:bCs/>
+        </w:rPr>
+        <w:t>Public</w:t>
+      </w:r>
+      <w:r>
+        <w:t xml:space="preserve"> GetTrumpSuit</w:t>
+      </w:r>
+    </w:p>
+    <w:p>
+      <w:pPr>
+        <w:pStyle w:val="Heading3"/>
+      </w:pPr>
+      <w:r>
+        <w:tab/>
+      </w:r>
+      <w:r>
+        <w:tab/>
+        <w:t>Parameters:</w:t>
+      </w:r>
+      <w:r>
+        <w:t xml:space="preserve"> None</w:t>
+      </w:r>
+    </w:p>
+    <w:p>
+      <w:pPr>
+        <w:pStyle w:val="Heading3"/>
+        <w:rPr>
+          <w:i/>
+          <w:iCs/>
+        </w:rPr>
+      </w:pPr>
+      <w:r>
+        <w:tab/>
+      </w:r>
+      <w:r>
+        <w:tab/>
+        <w:t xml:space="preserve">Return: </w:t>
+      </w:r>
+      <w:r>
+        <w:rPr>
+          <w:i/>
+          <w:iCs/>
+        </w:rPr>
+        <w:t>Suit</w:t>
+      </w:r>
+    </w:p>
+    <w:p>
+      <w:r>
+        <w:tab/>
+      </w:r>
+      <w:r>
+        <w:tab/>
+        <w:t>Returns the value of the trumpSuit property</w:t>
+      </w:r>
+      <w:r>
+        <w:t>.</w:t>
+      </w:r>
+    </w:p>
+    <w:p>
+      <w:pPr>
+        <w:pStyle w:val="Heading2"/>
+      </w:pPr>
+      <w:r>
+        <w:tab/>
+      </w:r>
+      <w:r>
+        <w:rPr>
+          <w:b/>
+          <w:bCs/>
+        </w:rPr>
+        <w:t>Private</w:t>
+      </w:r>
+      <w:r>
+        <w:t xml:space="preserve"> StartGame</w:t>
+      </w:r>
+    </w:p>
+    <w:p>
+      <w:pPr>
+        <w:pStyle w:val="Heading3"/>
+      </w:pPr>
+      <w:r>
+        <w:tab/>
+      </w:r>
+      <w:r>
+        <w:tab/>
+        <w:t>Parameters: None</w:t>
+      </w:r>
+    </w:p>
+    <w:p>
+      <w:pPr>
+        <w:pStyle w:val="Heading3"/>
+      </w:pPr>
+      <w:r>
+        <w:tab/>
+      </w:r>
+      <w:r>
+        <w:tab/>
+      </w:r>
+      <w:r>
+        <w:t>Return: None</w:t>
+      </w:r>
+    </w:p>
+    <w:p>
+      <w:pPr>
+        <w:ind w:left="720"/>
+      </w:pPr>
+      <w:r>
+        <w:t>Sets up initial game state</w:t>
+      </w:r>
+      <w:r>
+        <w:t>. Needs to determine trump suit, start the player turn rotation, and initialize player state.</w:t>
+      </w:r>
+    </w:p>
+    <w:p>
+      <w:pPr>
+        <w:pStyle w:val="Heading3"/>
+      </w:pPr>
+      <w:r>
+        <w:tab/>
+      </w:r>
+      <w:r>
+        <w:rPr>
+          <w:b/>
+          <w:bCs/>
+        </w:rPr>
+        <w:t>Public</w:t>
+      </w:r>
+      <w:r>
+        <w:t xml:space="preserve"> TryToEndTurn</w:t>
+      </w:r>
+    </w:p>
+    <w:p>
+      <w:pPr>
+        <w:pStyle w:val="Heading3"/>
+      </w:pPr>
+      <w:r>
+        <w:tab/>
+      </w:r>
+      <w:r>
+        <w:tab/>
+        <w:t>Parameters: None</w:t>
+      </w:r>
+    </w:p>
+    <w:p>
+      <w:pPr>
+        <w:pStyle w:val="Heading3"/>
+      </w:pPr>
+      <w:r>
+        <w:tab/>
+      </w:r>
+      <w:r>
+        <w:tab/>
+        <w:t>Return: None</w:t>
+      </w:r>
+    </w:p>
+    <w:p>
+      <w:r>
+        <w:tab/>
+        <w:t>Starts Coroutine for ending the turn</w:t>
+      </w:r>
+      <w:r>
+        <w:t>.</w:t>
+      </w:r>
+    </w:p>
+    <w:p>
+      <w:pPr>
+        <w:pStyle w:val="Heading2"/>
+      </w:pPr>
+      <w:r>
+        <w:tab/>
+      </w:r>
+      <w:r>
+        <w:rPr>
+          <w:b/>
+          <w:bCs/>
+        </w:rPr>
+        <w:t xml:space="preserve">Private </w:t>
+      </w:r>
+      <w:r>
+        <w:t>WaitForAIToFinishThinking</w:t>
+      </w:r>
+    </w:p>
+    <w:p>
+      <w:pPr>
+        <w:pStyle w:val="Heading3"/>
+      </w:pPr>
+      <w:r>
+        <w:tab/>
+      </w:r>
+      <w:r>
+        <w:tab/>
+        <w:t>Parameters: None</w:t>
+      </w:r>
+    </w:p>
+    <w:p>
+      <w:pPr>
+        <w:pStyle w:val="Heading3"/>
+      </w:pPr>
+      <w:r>
+        <w:tab/>
+      </w:r>
+      <w:r>
+        <w:tab/>
+        <w:t>Return: None</w:t>
+      </w:r>
+    </w:p>
+    <w:p>
+      <w:r>
+        <w:tab/>
+        <w:t>Coroutine to wait for all AI’s to finish thinking before ending turn</w:t>
+      </w:r>
+      <w:r>
+        <w:t>.</w:t>
+      </w:r>
+    </w:p>
+    <w:p>
+      <w:pPr>
+        <w:pStyle w:val="Heading2"/>
+      </w:pPr>
+      <w:r>
+        <w:tab/>
+      </w:r>
+      <w:r>
+        <w:rPr>
+          <w:b/>
+          <w:bCs/>
+        </w:rPr>
+        <w:t xml:space="preserve">Private </w:t>
+      </w:r>
+      <w:r>
+        <w:t>CheckForAIDoneThinking</w:t>
+      </w:r>
+    </w:p>
+    <w:p>
+      <w:pPr>
+        <w:pStyle w:val="Heading3"/>
+      </w:pPr>
+      <w:r>
+        <w:tab/>
+      </w:r>
+      <w:r>
+        <w:tab/>
+        <w:t>Parameters: None</w:t>
+      </w:r>
+    </w:p>
+    <w:p>
+      <w:pPr>
+        <w:pStyle w:val="Heading3"/>
+        <w:rPr>
+          <w:i/>
+          <w:iCs/>
+        </w:rPr>
+      </w:pPr>
+      <w:r>
+        <w:tab/>
+      </w:r>
+      <w:r>
+        <w:tab/>
+        <w:t xml:space="preserve">Return: </w:t>
+      </w:r>
+      <w:r>
+        <w:rPr>
+          <w:i/>
+          <w:iCs/>
+        </w:rPr>
+        <w:t>bool</w:t>
+      </w:r>
+    </w:p>
+    <w:p>
+      <w:r>
+        <w:tab/>
+      </w:r>
+      <w:r>
+        <w:tab/>
+        <w:t>Returns whether the AI is done thinking</w:t>
+      </w:r>
+      <w:r>
+        <w:t>.</w:t>
+      </w:r>
+    </w:p>
+    <w:p>
+      <w:pPr>
+        <w:pStyle w:val="Heading2"/>
+      </w:pPr>
+      <w:r>
+        <w:tab/>
+      </w:r>
+      <w:r>
+        <w:rPr>
+          <w:b/>
+          <w:bCs/>
+        </w:rPr>
+        <w:t>Private</w:t>
+      </w:r>
+      <w:r>
+        <w:t xml:space="preserve"> EndTurn</w:t>
+      </w:r>
+    </w:p>
+    <w:p>
+      <w:pPr>
+        <w:pStyle w:val="Heading3"/>
+      </w:pPr>
+      <w:r>
+        <w:tab/>
+      </w:r>
+      <w:r>
+        <w:tab/>
+        <w:t>Parameters: None</w:t>
+      </w:r>
+    </w:p>
+    <w:p>
+      <w:pPr>
+        <w:pStyle w:val="Heading3"/>
+      </w:pPr>
+      <w:r>
+        <w:tab/>
+      </w:r>
+      <w:r>
+        <w:tab/>
+        <w:t>Return: None</w:t>
+      </w:r>
+    </w:p>
+    <w:p>
+      <w:pPr>
+        <w:ind w:left="720"/>
+      </w:pPr>
+      <w:r>
+        <w:t>Ends the current turn. If game is not over, sets up game to start next turn. Otherwise starts the end of game process</w:t>
+      </w:r>
+      <w:r>
+        <w:t>. Needs to initiate card movement based on board state, reset players to a neutral state, and rotate attacker and defender</w:t>
+      </w:r>
+      <w:r>
+        <w:t>.</w:t>
+      </w:r>
+    </w:p>
+    <w:p>
+      <w:pPr>
+        <w:pStyle w:val="Heading2"/>
+      </w:pPr>
+      <w:r>
+        <w:lastRenderedPageBreak/>
+        <w:tab/>
+      </w:r>
+      <w:r>
+        <w:rPr>
+          <w:b/>
+          <w:bCs/>
+        </w:rPr>
+        <w:t xml:space="preserve">Private </w:t>
+      </w:r>
+      <w:r>
+        <w:t>EndGame</w:t>
+      </w:r>
+    </w:p>
+    <w:p>
+      <w:pPr>
+        <w:pStyle w:val="Heading3"/>
+      </w:pPr>
+      <w:r>
+        <w:tab/>
+      </w:r>
+      <w:r>
+        <w:tab/>
+        <w:t>Parameters: None</w:t>
+      </w:r>
+    </w:p>
+    <w:p>
+      <w:pPr>
+        <w:pStyle w:val="Heading3"/>
+      </w:pPr>
+      <w:r>
+        <w:tab/>
+      </w:r>
+      <w:r>
+        <w:tab/>
+        <w:t>Return: None</w:t>
+      </w:r>
+    </w:p>
+    <w:p>
+      <w:r>
+        <w:tab/>
+        <w:t>Sends control to the endGameHandler object</w:t>
+      </w:r>
+      <w:r>
+        <w:t>.</w:t>
+      </w:r>
+    </w:p>
+    <w:p>
+      <w:pPr>
+        <w:pStyle w:val="Heading2"/>
+      </w:pPr>
+      <w:r>
+        <w:tab/>
+      </w:r>
+      <w:r>
+        <w:rPr>
+          <w:b/>
+          <w:bCs/>
+        </w:rPr>
+        <w:t>Private</w:t>
+      </w:r>
+      <w:r>
+        <w:t xml:space="preserve"> CheckIfPlayerWon</w:t>
+      </w:r>
+    </w:p>
+    <w:p>
+      <w:pPr>
+        <w:pStyle w:val="Heading3"/>
+      </w:pPr>
+      <w:r>
+        <w:tab/>
+      </w:r>
+      <w:r>
+        <w:tab/>
+        <w:t>Parameters: None</w:t>
+      </w:r>
+    </w:p>
+    <w:p>
+      <w:pPr>
+        <w:pStyle w:val="Heading3"/>
+      </w:pPr>
+      <w:r>
+        <w:tab/>
+      </w:r>
+      <w:r>
+        <w:tab/>
+        <w:t>Return: None</w:t>
+      </w:r>
+    </w:p>
+    <w:p>
+      <w:r>
+        <w:tab/>
+      </w:r>
+      <w:r>
+        <w:tab/>
+        <w:t>Returns whether the non-AI player has won the game</w:t>
+      </w:r>
+      <w:r>
+        <w:t>.</w:t>
+      </w:r>
+    </w:p>
+    <w:p>
+      <w:pPr>
+        <w:pStyle w:val="Heading2"/>
+      </w:pPr>
+      <w:r>
+        <w:tab/>
+      </w:r>
+      <w:r>
+        <w:rPr>
+          <w:b/>
+          <w:bCs/>
+        </w:rPr>
+        <w:t>Private</w:t>
+      </w:r>
+      <w:r>
+        <w:t xml:space="preserve"> CheckForGameEnd</w:t>
+      </w:r>
+    </w:p>
+    <w:p>
+      <w:pPr>
+        <w:pStyle w:val="Heading3"/>
+      </w:pPr>
+      <w:r>
+        <w:tab/>
+      </w:r>
+      <w:r>
+        <w:tab/>
+        <w:t>Parameters: None</w:t>
+      </w:r>
+    </w:p>
+    <w:p>
+      <w:pPr>
+        <w:pStyle w:val="Heading3"/>
+        <w:rPr>
+          <w:i/>
+          <w:iCs/>
+        </w:rPr>
+      </w:pPr>
+      <w:r>
+        <w:tab/>
+      </w:r>
+      <w:r>
+        <w:tab/>
+        <w:t>Return:</w:t>
+      </w:r>
+      <w:r>
+        <w:rPr>
+          <w:i/>
+          <w:iCs/>
+        </w:rPr>
+        <w:t xml:space="preserve"> bool</w:t>
+      </w:r>
+    </w:p>
+    <w:p>
+      <w:r>
+        <w:tab/>
+      </w:r>
+      <w:r>
+        <w:tab/>
+        <w:t>Returns whether the game has finished.</w:t>
+      </w:r>
+    </w:p>
+    <w:p>
+      <w:r>
+        <w:tab/>
+        <w:t>Game should if human player runs out of cards or if human player is last one with cards</w:t>
+      </w:r>
+      <w:r>
+        <w:t>.</w:t>
+      </w:r>
+    </w:p>
+    <w:p>
+      <w:pPr>
+        <w:pStyle w:val="Heading2"/>
+      </w:pPr>
+      <w:r>
+        <w:tab/>
+      </w:r>
+      <w:r>
+        <w:rPr>
+          <w:b/>
+          <w:bCs/>
+        </w:rPr>
+        <w:t xml:space="preserve">Private </w:t>
+      </w:r>
+      <w:r>
+        <w:t>ResetPlayers</w:t>
+      </w:r>
+    </w:p>
+    <w:p>
+      <w:pPr>
+        <w:pStyle w:val="Heading3"/>
+      </w:pPr>
+      <w:r>
+        <w:tab/>
+      </w:r>
+      <w:r>
+        <w:tab/>
+        <w:t>Parameters: None</w:t>
+      </w:r>
+    </w:p>
+    <w:p>
+      <w:pPr>
+        <w:pStyle w:val="Heading3"/>
+      </w:pPr>
+      <w:r>
+        <w:tab/>
+      </w:r>
+      <w:r>
+        <w:tab/>
+        <w:t>Return: None</w:t>
+      </w:r>
+    </w:p>
+    <w:p>
+      <w:r>
+        <w:tab/>
+        <w:t>Resets players to a neutral state.</w:t>
+      </w:r>
+    </w:p>
+    <w:p>
+      <w:pPr>
+        <w:pStyle w:val="Heading2"/>
+      </w:pPr>
+      <w:r>
+        <w:tab/>
+      </w:r>
+      <w:r>
+        <w:rPr>
+          <w:b/>
+          <w:bCs/>
+        </w:rPr>
+        <w:t>Private</w:t>
+      </w:r>
+      <w:r>
+        <w:t xml:space="preserve"> DealHandsUp</w:t>
+      </w:r>
+    </w:p>
+    <w:p>
+      <w:pPr>
+        <w:pStyle w:val="Heading3"/>
+      </w:pPr>
+      <w:r>
+        <w:tab/>
+      </w:r>
+      <w:r>
+        <w:tab/>
+        <w:t>Parameters: None</w:t>
+      </w:r>
+    </w:p>
+    <w:p>
+      <w:pPr>
+        <w:pStyle w:val="Heading3"/>
+      </w:pPr>
+      <w:r>
+        <w:tab/>
+      </w:r>
+      <w:r>
+        <w:tab/>
+        <w:t>Return: None</w:t>
+      </w:r>
+    </w:p>
+    <w:p>
+      <w:pPr>
+        <w:ind w:left="720"/>
+      </w:pPr>
+      <w:r>
+        <w:t>Causes each player to draw cards until they have at least as many cards in hand as the baseHandSize property. Players draw cards one player at a time.</w:t>
+      </w:r>
+    </w:p>
+    <w:p>
+      <w:pPr>
+        <w:pStyle w:val="Heading2"/>
+      </w:pPr>
+      <w:r>
+        <w:rPr>
+          <w:b/>
+          <w:bCs/>
+        </w:rPr>
+        <w:tab/>
+        <w:t xml:space="preserve">Private </w:t>
+      </w:r>
+      <w:r>
+        <w:t>CheckForDefenseSuccess</w:t>
+      </w:r>
+    </w:p>
+    <w:p>
+      <w:pPr>
+        <w:pStyle w:val="Heading3"/>
+      </w:pPr>
+      <w:r>
+        <w:tab/>
+      </w:r>
+      <w:r>
+        <w:tab/>
+        <w:t>Parameters: None</w:t>
+      </w:r>
+    </w:p>
+    <w:p>
+      <w:pPr>
+        <w:pStyle w:val="Heading3"/>
+      </w:pPr>
+      <w:r>
+        <w:tab/>
+      </w:r>
+      <w:r>
+        <w:tab/>
+        <w:t>Return: None</w:t>
+      </w:r>
+    </w:p>
+    <w:p>
+      <w:r>
+        <w:tab/>
+      </w:r>
+      <w:r>
+        <w:t>Checks the board state to see if the defending player successfully defended all the attacks.</w:t>
+      </w:r>
+    </w:p>
+    <w:p>
+      <w:pPr>
+        <w:pStyle w:val="Heading2"/>
+      </w:pPr>
+      <w:r>
+        <w:tab/>
+      </w:r>
+      <w:r>
+        <w:rPr>
+          <w:b/>
+          <w:bCs/>
+        </w:rPr>
+        <w:t>Private</w:t>
+      </w:r>
+      <w:r>
+        <w:t xml:space="preserve"> NextPlayer</w:t>
+      </w:r>
+    </w:p>
+    <w:p>
+      <w:pPr>
+        <w:pStyle w:val="Heading3"/>
+      </w:pPr>
+      <w:r>
+        <w:tab/>
+      </w:r>
+      <w:r>
+        <w:tab/>
+        <w:t>Parameters:</w:t>
+      </w:r>
+    </w:p>
+    <w:p>
+      <w:pPr>
+        <w:pStyle w:val="Heading4"/>
         <w:rPr>
           <w:i w:val="0"/>
           <w:iCs w:val="0"/>
         </w:rPr>
-        <w:t xml:space="preserve"> </w:t>
-      </w:r>
-      <w:r>
-        <w:t>Suit</w:t>
-      </w:r>
-    </w:p>
-    <w:p>
-      <w:r>
-        <w:tab/>
-      </w:r>
-      <w:r>
-        <w:tab/>
-      </w:r>
-      <w:r>
-        <w:tab/>
-        <w:t xml:space="preserve">The Suit that </w:t>
-      </w:r>
-      <w:proofErr w:type="spellStart"/>
-      <w:r>
-        <w:t>trumpSuit</w:t>
-      </w:r>
-      <w:proofErr w:type="spellEnd"/>
-      <w:r>
-        <w:t xml:space="preserve"> will be set </w:t>
-      </w:r>
-      <w:proofErr w:type="spellStart"/>
-      <w:r>
-        <w:t>ti</w:t>
-      </w:r>
-      <w:proofErr w:type="spellEnd"/>
-    </w:p>
-    <w:p>
-      <w:pPr>
-        <w:pStyle w:val="Heading3"/>
-      </w:pPr>
-      <w:r>
-        <w:tab/>
-      </w:r>
-      <w:r>
-        <w:tab/>
-        <w:t>Return: None</w:t>
-      </w:r>
-    </w:p>
-    <w:p>
-      <w:pPr>
-        <w:pStyle w:val="Heading2"/>
-      </w:pPr>
-      <w:r>
-        <w:tab/>
-      </w:r>
-      <w:r>
-        <w:rPr>
-          <w:b/>
-          <w:bCs/>
-        </w:rPr>
+      </w:pPr>
+      <w:r>
+        <w:tab/>
+      </w:r>
+      <w:r>
+        <w:tab/>
+      </w:r>
+      <w:r>
+        <w:tab/>
+      </w:r>
+      <w:r>
+        <w:rPr>
+          <w:i w:val="0"/>
+          <w:iCs w:val="0"/>
+        </w:rPr>
+        <w:t xml:space="preserve">currentPlayer : </w:t>
+      </w:r>
+      <w:r>
+        <w:t>int</w:t>
+      </w:r>
+    </w:p>
+    <w:p>
+      <w:r>
+        <w:tab/>
+      </w:r>
+      <w:r>
+        <w:tab/>
+      </w:r>
+      <w:r>
+        <w:tab/>
+        <w:t>The index of current player</w:t>
+      </w:r>
+    </w:p>
+    <w:p>
+      <w:pPr>
+        <w:pStyle w:val="Heading3"/>
+        <w:rPr>
+          <w:i/>
+          <w:iCs/>
+        </w:rPr>
+      </w:pPr>
+      <w:r>
+        <w:tab/>
+      </w:r>
+      <w:r>
+        <w:tab/>
+        <w:t xml:space="preserve">Return: </w:t>
+      </w:r>
+      <w:r>
+        <w:rPr>
+          <w:i/>
+          <w:iCs/>
+        </w:rPr>
+        <w:t>int</w:t>
+      </w:r>
+    </w:p>
+    <w:p>
+      <w:r>
+        <w:tab/>
+      </w:r>
+      <w:r>
+        <w:tab/>
+        <w:t>Returns the index of the next player in the rotation</w:t>
+      </w:r>
+    </w:p>
+    <w:p>
+      <w:pPr>
+        <w:pStyle w:val="Heading2"/>
+      </w:pPr>
+      <w:r>
+        <w:lastRenderedPageBreak/>
+        <w:tab/>
+      </w:r>
+      <w:r>
+        <w:rPr>
+          <w:b/>
+          <w:bCs/>
+        </w:rPr>
+        <w:t>Private</w:t>
+      </w:r>
+      <w:r>
+        <w:t xml:space="preserve"> GetNextAttacker</w:t>
+      </w:r>
+    </w:p>
+    <w:p>
+      <w:pPr>
+        <w:pStyle w:val="Heading3"/>
+      </w:pPr>
+      <w:r>
+        <w:tab/>
+      </w:r>
+      <w:r>
+        <w:tab/>
+        <w:t>Parameters:</w:t>
+      </w:r>
+    </w:p>
+    <w:p>
+      <w:pPr>
+        <w:pStyle w:val="Heading4"/>
+      </w:pPr>
+      <w:r>
+        <w:tab/>
+      </w:r>
+      <w:r>
+        <w:tab/>
+      </w:r>
+      <w:r>
+        <w:tab/>
+      </w:r>
+      <w:r>
+        <w:rPr>
+          <w:i w:val="0"/>
+          <w:iCs w:val="0"/>
+        </w:rPr>
+        <w:t xml:space="preserve">defenseSuccessful : </w:t>
+      </w:r>
+      <w:r>
+        <w:t>bool</w:t>
+      </w:r>
+    </w:p>
+    <w:p>
+      <w:r>
+        <w:tab/>
+      </w:r>
+      <w:r>
+        <w:tab/>
+      </w:r>
+      <w:r>
+        <w:tab/>
+        <w:t>Whether or not the defending player successfully defended all the attacks</w:t>
+      </w:r>
+    </w:p>
+    <w:p>
+      <w:pPr>
+        <w:pStyle w:val="Heading3"/>
+        <w:rPr>
+          <w:i/>
+          <w:iCs/>
+        </w:rPr>
+      </w:pPr>
+      <w:r>
+        <w:tab/>
+      </w:r>
+      <w:r>
+        <w:tab/>
+        <w:t xml:space="preserve">Return: </w:t>
+      </w:r>
+      <w:r>
+        <w:rPr>
+          <w:i/>
+          <w:iCs/>
+        </w:rPr>
+        <w:t>int</w:t>
+      </w:r>
+    </w:p>
+    <w:p>
+      <w:r>
+        <w:tab/>
+      </w:r>
+      <w:r>
+        <w:tab/>
+      </w:r>
+      <w:r>
+        <w:t>Returns the index of the player that will be the attacker next turn.</w:t>
+      </w:r>
+    </w:p>
+    <w:p>
+      <w:pPr>
+        <w:ind w:left="720"/>
+      </w:pPr>
+      <w:r>
+        <w:t>If the defender was successful, the next player with cards remaining should be the next attacker, otherwise it should skip the defender.</w:t>
+      </w:r>
+    </w:p>
+    <w:p>
+      <w:pPr>
+        <w:pStyle w:val="Heading2"/>
+      </w:pPr>
+      <w:r>
+        <w:tab/>
+      </w:r>
+      <w:r>
+        <w:rPr>
+          <w:b/>
+          <w:bCs/>
+        </w:rPr>
+        <w:t xml:space="preserve">Private </w:t>
+      </w:r>
+      <w:r>
+        <w:t>GetNextDefender</w:t>
+      </w:r>
+    </w:p>
+    <w:p>
+      <w:pPr>
+        <w:pStyle w:val="Heading3"/>
+      </w:pPr>
+      <w:r>
+        <w:tab/>
+      </w:r>
+      <w:r>
+        <w:tab/>
+        <w:t>Parameters: None</w:t>
+      </w:r>
+    </w:p>
+    <w:p>
+      <w:pPr>
+        <w:pStyle w:val="Heading3"/>
+        <w:rPr>
+          <w:i/>
+          <w:iCs/>
+        </w:rPr>
+      </w:pPr>
+      <w:r>
+        <w:tab/>
+      </w:r>
+      <w:r>
+        <w:tab/>
+        <w:t xml:space="preserve">Return: </w:t>
+      </w:r>
+      <w:r>
+        <w:rPr>
+          <w:i/>
+          <w:iCs/>
+        </w:rPr>
+        <w:t>int</w:t>
+      </w:r>
+    </w:p>
+    <w:p>
+      <w:r>
+        <w:tab/>
+      </w:r>
+      <w:r>
+        <w:tab/>
+        <w:t>Returns the index of the player who will defend next turn.</w:t>
+      </w:r>
+    </w:p>
+    <w:p>
+      <w:pPr>
+        <w:ind w:left="720"/>
+      </w:pPr>
+      <w:r>
+        <w:t>This function should skip players who have no cards remaining and any allies of the current attacker.</w:t>
+      </w:r>
+    </w:p>
+    <w:p>
+      <w:pPr>
+        <w:pStyle w:val="Heading2"/>
+      </w:pPr>
+      <w:r>
+        <w:rPr>
+          <w:b/>
+          <w:bCs/>
+        </w:rPr>
+        <w:tab/>
         <w:t>Public</w:t>
       </w:r>
       <w:r>
-        <w:t xml:space="preserve"> </w:t>
-      </w:r>
-      <w:proofErr w:type="spellStart"/>
-      <w:r>
-        <w:t>GetTrumpSuit</w:t>
-      </w:r>
-      <w:proofErr w:type="spellEnd"/>
+        <w:t xml:space="preserve"> EndTurnChecker</w:t>
+      </w:r>
+    </w:p>
+    <w:p>
+      <w:pPr>
+        <w:pStyle w:val="Heading3"/>
+      </w:pPr>
+      <w:r>
+        <w:tab/>
+      </w:r>
+      <w:r>
+        <w:tab/>
+        <w:t>Parameters: None</w:t>
+      </w:r>
+    </w:p>
+    <w:p>
+      <w:pPr>
+        <w:pStyle w:val="Heading3"/>
+        <w:rPr>
+          <w:i/>
+          <w:iCs/>
+        </w:rPr>
+      </w:pPr>
+      <w:r>
+        <w:tab/>
+      </w:r>
+      <w:r>
+        <w:tab/>
+        <w:t xml:space="preserve">Return: </w:t>
+      </w:r>
+      <w:r>
+        <w:rPr>
+          <w:i/>
+          <w:iCs/>
+        </w:rPr>
+        <w:t>bool</w:t>
+      </w:r>
+    </w:p>
+    <w:p>
+      <w:r>
+        <w:tab/>
+      </w:r>
+      <w:r>
+        <w:tab/>
+        <w:t>Returns whether all players have ended their turn</w:t>
+      </w:r>
+    </w:p>
+    <w:p>
+      <w:pPr>
+        <w:pStyle w:val="Heading2"/>
+      </w:pPr>
+      <w:r>
+        <w:tab/>
+      </w:r>
+      <w:r>
+        <w:rPr>
+          <w:b/>
+          <w:bCs/>
+        </w:rPr>
+        <w:t>Public Static</w:t>
+      </w:r>
+      <w:r>
+        <w:t xml:space="preserve"> CheckCardDefense</w:t>
+      </w:r>
     </w:p>
     <w:p>
       <w:pPr>
@@ -764,8 +1603,89 @@
         <w:tab/>
         <w:t>Parameters:</w:t>
       </w:r>
-      <w:r>
-        <w:t xml:space="preserve"> None</w:t>
+    </w:p>
+    <w:p>
+      <w:pPr>
+        <w:pStyle w:val="Heading4"/>
+        <w:rPr>
+          <w:i w:val="0"/>
+          <w:iCs w:val="0"/>
+        </w:rPr>
+      </w:pPr>
+      <w:r>
+        <w:tab/>
+      </w:r>
+      <w:r>
+        <w:tab/>
+      </w:r>
+      <w:r>
+        <w:tab/>
+      </w:r>
+      <w:r>
+        <w:rPr>
+          <w:i w:val="0"/>
+          <w:iCs w:val="0"/>
+        </w:rPr>
+        <w:t xml:space="preserve">cardInHand : </w:t>
+      </w:r>
+      <w:r>
+        <w:t>C</w:t>
+      </w:r>
+      <w:r>
+        <w:t>ard</w:t>
+      </w:r>
+    </w:p>
+    <w:p>
+      <w:r>
+        <w:tab/>
+      </w:r>
+      <w:r>
+        <w:tab/>
+      </w:r>
+      <w:r>
+        <w:tab/>
+        <w:t>Card to be verified if can be played.</w:t>
+      </w:r>
+    </w:p>
+    <w:p>
+      <w:pPr>
+        <w:pStyle w:val="Heading4"/>
+      </w:pPr>
+      <w:r>
+        <w:tab/>
+      </w:r>
+      <w:r>
+        <w:tab/>
+      </w:r>
+      <w:r>
+        <w:tab/>
+      </w:r>
+      <w:r>
+        <w:rPr>
+          <w:i w:val="0"/>
+          <w:iCs w:val="0"/>
+        </w:rPr>
+        <w:t xml:space="preserve">cardOnBoard : </w:t>
+      </w:r>
+      <w:r>
+        <w:t>C</w:t>
+      </w:r>
+      <w:r>
+        <w:t>ard</w:t>
+      </w:r>
+    </w:p>
+    <w:p>
+      <w:r>
+        <w:tab/>
+      </w:r>
+      <w:r>
+        <w:tab/>
+      </w:r>
+      <w:r>
+        <w:tab/>
+      </w:r>
+      <w:r>
+        <w:t>Card on board to be verified against.</w:t>
       </w:r>
     </w:p>
     <w:p>
@@ -788,48 +1708,35 @@
           <w:i/>
           <w:iCs/>
         </w:rPr>
-        <w:t>Suit</w:t>
-      </w:r>
-    </w:p>
-    <w:p>
-      <w:r>
-        <w:tab/>
-      </w:r>
-      <w:r>
-        <w:tab/>
-        <w:t xml:space="preserve">Returns the value of the </w:t>
-      </w:r>
-      <w:proofErr w:type="spellStart"/>
-      <w:r>
-        <w:t>trumpSuit</w:t>
-      </w:r>
-      <w:proofErr w:type="spellEnd"/>
-      <w:r>
-        <w:t xml:space="preserve"> property</w:t>
-      </w:r>
-    </w:p>
-    <w:p>
-      <w:pPr>
-        <w:pStyle w:val="Heading2"/>
-      </w:pPr>
-      <w:r>
-        <w:tab/>
-      </w:r>
-      <w:r>
-        <w:rPr>
-          <w:b/>
-          <w:bCs/>
-        </w:rPr>
-        <w:t>Private</w:t>
-      </w:r>
-      <w:r>
-        <w:t xml:space="preserve"> </w:t>
-      </w:r>
-      <w:proofErr w:type="spellStart"/>
-      <w:r>
-        <w:t>StartGame</w:t>
-      </w:r>
-      <w:proofErr w:type="spellEnd"/>
+        <w:t>bool</w:t>
+      </w:r>
+    </w:p>
+    <w:p>
+      <w:r>
+        <w:tab/>
+      </w:r>
+      <w:r>
+        <w:tab/>
+        <w:t>Returns whether cardInHand can defend against cardOnBoard.</w:t>
+      </w:r>
+    </w:p>
+    <w:p>
+      <w:pPr>
+        <w:pStyle w:val="Heading2"/>
+      </w:pPr>
+      <w:r>
+        <w:tab/>
+      </w:r>
+      <w:r>
+        <w:rPr>
+          <w:b/>
+          <w:bCs/>
+        </w:rPr>
+        <w:t xml:space="preserve">Public </w:t>
+      </w:r>
+      <w:r>
+        <w:t>GetDefendingPlayer</w:t>
+      </w:r>
     </w:p>
     <w:p>
       <w:pPr>
@@ -846,84 +1753,76 @@
     <w:p>
       <w:pPr>
         <w:pStyle w:val="Heading3"/>
-      </w:pPr>
-      <w:r>
-        <w:tab/>
-      </w:r>
-      <w:r>
-        <w:tab/>
-      </w:r>
-      <w:r>
-        <w:t>Return: None</w:t>
-      </w:r>
-    </w:p>
-    <w:p>
-      <w:r>
-        <w:tab/>
-        <w:t>Sets up initial game state</w:t>
-      </w:r>
-    </w:p>
-    <w:p>
-      <w:pPr>
-        <w:pStyle w:val="Heading3"/>
-      </w:pPr>
-      <w:r>
-        <w:tab/>
-      </w:r>
-      <w:r>
-        <w:rPr>
-          <w:b/>
-          <w:bCs/>
-        </w:rPr>
-        <w:t>Public</w:t>
-      </w:r>
-      <w:r>
-        <w:t xml:space="preserve"> </w:t>
-      </w:r>
-      <w:proofErr w:type="spellStart"/>
-      <w:r>
-        <w:t>TryToEndTurn</w:t>
-      </w:r>
-      <w:proofErr w:type="spellEnd"/>
-    </w:p>
-    <w:p>
-      <w:pPr>
-        <w:pStyle w:val="Heading3"/>
-      </w:pPr>
-      <w:r>
-        <w:tab/>
-      </w:r>
-      <w:r>
-        <w:tab/>
-        <w:t>Parameters: None</w:t>
-      </w:r>
-    </w:p>
-    <w:p>
-      <w:pPr>
-        <w:pStyle w:val="Heading3"/>
-      </w:pPr>
-      <w:r>
-        <w:tab/>
-      </w:r>
-      <w:r>
-        <w:tab/>
-        <w:t>Return: None</w:t>
-      </w:r>
-    </w:p>
-    <w:p>
-      <w:r>
-        <w:tab/>
-      </w:r>
-    </w:p>
-    <w:p>
-      <w:r>
-        <w:tab/>
-      </w:r>
-      <w:r>
-        <w:tab/>
-      </w:r>
-      <w:r>
-        <w:tab/>
+        <w:rPr>
+          <w:i/>
+          <w:iCs/>
+        </w:rPr>
+      </w:pPr>
+      <w:r>
+        <w:tab/>
+      </w:r>
+      <w:r>
+        <w:tab/>
+        <w:t xml:space="preserve">Return: </w:t>
+      </w:r>
+      <w:r>
+        <w:rPr>
+          <w:i/>
+          <w:iCs/>
+        </w:rPr>
+        <w:t>Player</w:t>
+      </w:r>
+    </w:p>
+    <w:p>
+      <w:r>
+        <w:tab/>
+      </w:r>
+      <w:r>
+        <w:tab/>
+        <w:t>Returns a reference to the defending player.</w:t>
+      </w:r>
+    </w:p>
+    <w:p>
+      <w:pPr>
+        <w:pStyle w:val="Heading1"/>
+      </w:pPr>
+      <w:r>
+        <w:t>Scene Setting</w:t>
+      </w:r>
+    </w:p>
+    <w:p>
+      <w:r>
+        <w:t xml:space="preserve">This component assumes that there is a </w:t>
+      </w:r>
+      <w:r>
+        <w:rPr>
+          <w:i/>
+          <w:iCs/>
+        </w:rPr>
+        <w:t>Board</w:t>
+      </w:r>
+      <w:r>
+        <w:t xml:space="preserve"> gameobject, a </w:t>
+      </w:r>
+      <w:r>
+        <w:rPr>
+          <w:i/>
+          <w:iCs/>
+        </w:rPr>
+        <w:t>Deck</w:t>
+      </w:r>
+      <w:r>
+        <w:t xml:space="preserve"> gameobject, and at least 1 </w:t>
+      </w:r>
+      <w:r>
+        <w:rPr>
+          <w:i/>
+          <w:iCs/>
+        </w:rPr>
+        <w:t>Player</w:t>
+      </w:r>
+      <w:r>
+        <w:t xml:space="preserve"> gameobject.</w:t>
       </w:r>
     </w:p>
     <w:sectPr>
@@ -1386,7 +2285,7 @@
     <w:uiPriority w:val="9"/>
     <w:unhideWhenUsed/>
     <w:qFormat/>
-    <w:rsid w:val="00860DBD"/>
+    <w:rsid w:val="00355410"/>
     <w:pPr>
       <w:keepNext/>
       <w:keepLines/>
@@ -1396,7 +2295,7 @@
     <w:rPr>
       <w:rFonts w:asciiTheme="majorHAnsi" w:eastAsiaTheme="majorEastAsia" w:hAnsiTheme="majorHAnsi" w:cstheme="majorBidi"/>
       <w:color w:val="1F3763" w:themeColor="accent1" w:themeShade="7F"/>
-      <w:sz w:val="24"/>
+      <w:sz w:val="26"/>
       <w:szCs w:val="24"/>
     </w:rPr>
   </w:style>
@@ -1408,7 +2307,7 @@
     <w:uiPriority w:val="9"/>
     <w:unhideWhenUsed/>
     <w:qFormat/>
-    <w:rsid w:val="00860DBD"/>
+    <w:rsid w:val="00355410"/>
     <w:pPr>
       <w:keepNext/>
       <w:keepLines/>
@@ -1420,6 +2319,7 @@
       <w:i/>
       <w:iCs/>
       <w:color w:val="2F5496" w:themeColor="accent1" w:themeShade="BF"/>
+      <w:sz w:val="24"/>
     </w:rPr>
   </w:style>
   <w:style w:type="character" w:default="1" w:styleId="DefaultParagraphFont">
@@ -1480,11 +2380,11 @@
     <w:basedOn w:val="DefaultParagraphFont"/>
     <w:link w:val="Heading3"/>
     <w:uiPriority w:val="9"/>
-    <w:rsid w:val="00860DBD"/>
+    <w:rsid w:val="00355410"/>
     <w:rPr>
       <w:rFonts w:asciiTheme="majorHAnsi" w:eastAsiaTheme="majorEastAsia" w:hAnsiTheme="majorHAnsi" w:cstheme="majorBidi"/>
       <w:color w:val="1F3763" w:themeColor="accent1" w:themeShade="7F"/>
-      <w:sz w:val="24"/>
+      <w:sz w:val="26"/>
       <w:szCs w:val="24"/>
     </w:rPr>
   </w:style>
@@ -1493,12 +2393,13 @@
     <w:basedOn w:val="DefaultParagraphFont"/>
     <w:link w:val="Heading4"/>
     <w:uiPriority w:val="9"/>
-    <w:rsid w:val="00860DBD"/>
+    <w:rsid w:val="00355410"/>
     <w:rPr>
       <w:rFonts w:asciiTheme="majorHAnsi" w:eastAsiaTheme="majorEastAsia" w:hAnsiTheme="majorHAnsi" w:cstheme="majorBidi"/>
       <w:i/>
       <w:iCs/>
       <w:color w:val="2F5496" w:themeColor="accent1" w:themeShade="BF"/>
+      <w:sz w:val="24"/>
     </w:rPr>
   </w:style>
 </w:styles>

</xml_diff>